<commit_message>
Sujet de TP final en pdf
</commit_message>
<xml_diff>
--- a/media TP/Sujet-TP.docx
+++ b/media TP/Sujet-TP.docx
@@ -162,32 +162,36 @@
         <w:jc w:val="both"/>
       </w:pPr>
       <w:r>
-        <w:t>Vous pouvez récupérer l’ensemble du TP et son environnement (eclipse et SDK de Android) à l’adresse suivante :</w:t>
-      </w:r>
-      <w:r>
-        <w:t> ???</w:t>
-      </w:r>
-      <w:r>
-        <w:t xml:space="preserve"> </w:t>
-      </w:r>
-      <w:hyperlink r:id="rId9" w:history="1">
-        <w:r>
-          <w:rPr>
-            <w:rStyle w:val="Lienhypertexte"/>
-          </w:rPr>
-          <w:t>http://mecano.educ.insa/plop</w:t>
-        </w:r>
-      </w:hyperlink>
-      <w:r>
-        <w:t xml:space="preserve">??? et extraire l’archive dans le répertoire D:\Tmp </w:t>
-      </w:r>
-    </w:p>
-    <w:p>
-      <w:pPr>
-        <w:jc w:val="both"/>
-      </w:pPr>
-      <w:r>
-        <w:t>Vous pouvez maintenant lancer eclipse. Vous avez devant vous un squelette du projet à réaliser</w:t>
+        <w:t xml:space="preserve">Vous pouvez récupérer l’ensemble du TP et son environnement (eclipse et SDK de Android) à l’adresse </w:t>
+      </w:r>
+      <w:r>
+        <w:t>indiquée au tableau</w:t>
+      </w:r>
+      <w:r>
+        <w:t xml:space="preserve"> et extraire l’archive dans le répertoire D:\Tm</w:t>
+      </w:r>
+      <w:r>
+        <w:t>p.</w:t>
+      </w:r>
+    </w:p>
+    <w:p>
+      <w:pPr>
+        <w:jc w:val="both"/>
+      </w:pPr>
+      <w:r>
+        <w:t>Vous pouvez maintenant lancer</w:t>
+      </w:r>
+      <w:r>
+        <w:t xml:space="preserve"> la version d’</w:t>
+      </w:r>
+      <w:r>
+        <w:t>eclipse</w:t>
+      </w:r>
+      <w:r>
+        <w:t xml:space="preserve"> située dans le répertoire extrait</w:t>
+      </w:r>
+      <w:r>
+        <w:t>. Vous avez devant vous un squelette du projet à réaliser</w:t>
       </w:r>
       <w:r>
         <w:t>.</w:t>
@@ -244,7 +248,7 @@
                     </pic:cNvPicPr>
                   </pic:nvPicPr>
                   <pic:blipFill>
-                    <a:blip r:embed="rId10"/>
+                    <a:blip r:embed="rId9"/>
                     <a:srcRect/>
                     <a:stretch>
                       <a:fillRect/>
@@ -880,7 +884,7 @@
                     </pic:cNvPicPr>
                   </pic:nvPicPr>
                   <pic:blipFill>
-                    <a:blip r:embed="rId11"/>
+                    <a:blip r:embed="rId10"/>
                     <a:srcRect l="7120" t="6897" r="8073" b="75862"/>
                     <a:stretch>
                       <a:fillRect/>
@@ -1030,7 +1034,7 @@
                     </pic:cNvPicPr>
                   </pic:nvPicPr>
                   <pic:blipFill>
-                    <a:blip r:embed="rId12"/>
+                    <a:blip r:embed="rId11"/>
                     <a:srcRect l="5961" t="6747" r="6915" b="27013"/>
                     <a:stretch>
                       <a:fillRect/>
@@ -1468,7 +1472,7 @@
                     </pic:cNvPicPr>
                   </pic:nvPicPr>
                   <pic:blipFill>
-                    <a:blip r:embed="rId13"/>
+                    <a:blip r:embed="rId12"/>
                     <a:srcRect t="73870"/>
                     <a:stretch>
                       <a:fillRect/>
@@ -1607,7 +1611,7 @@
                     </pic:cNvPicPr>
                   </pic:nvPicPr>
                   <pic:blipFill>
-                    <a:blip r:embed="rId14"/>
+                    <a:blip r:embed="rId13"/>
                     <a:srcRect/>
                     <a:stretch>
                       <a:fillRect/>
@@ -1933,7 +1937,7 @@
           <w:lang w:eastAsia="fr-FR"/>
         </w:rPr>
       </w:pPr>
-      <w:hyperlink r:id="rId15" w:history="1">
+      <w:hyperlink r:id="rId14" w:history="1">
         <w:r>
           <w:rPr>
             <w:rStyle w:val="Lienhypertexte"/>
@@ -1975,7 +1979,7 @@
           <w:lang w:eastAsia="fr-FR"/>
         </w:rPr>
       </w:pPr>
-      <w:hyperlink r:id="rId16" w:history="1">
+      <w:hyperlink r:id="rId15" w:history="1">
         <w:r>
           <w:rPr>
             <w:rStyle w:val="Lienhypertexte"/>
@@ -2269,7 +2273,7 @@
                     <pic:cNvPicPr/>
                   </pic:nvPicPr>
                   <pic:blipFill>
-                    <a:blip r:embed="rId17"/>
+                    <a:blip r:embed="rId16"/>
                     <a:stretch>
                       <a:fillRect/>
                     </a:stretch>
@@ -2291,9 +2295,9 @@
       </w:r>
     </w:p>
     <w:sectPr>
-      <w:headerReference w:type="default" r:id="rId18"/>
-      <w:footerReference w:type="default" r:id="rId19"/>
-      <w:footerReference w:type="first" r:id="rId20"/>
+      <w:headerReference w:type="default" r:id="rId17"/>
+      <w:footerReference w:type="default" r:id="rId18"/>
+      <w:footerReference w:type="first" r:id="rId19"/>
       <w:pgSz w:w="11906" w:h="16838"/>
       <w:pgMar w:top="1417" w:right="1417" w:bottom="993" w:left="1417" w:header="708" w:footer="227" w:gutter="0"/>
       <w:cols w:space="708"/>

</xml_diff>